<commit_message>
text update and new login version
</commit_message>
<xml_diff>
--- a/Angriffeverhindern.docx
+++ b/Angriffeverhindern.docx
@@ -68,10 +68,18 @@
         </w:numPr>
       </w:pPr>
       <w:r>
+        <w:rPr>
+          <w:b/>
+          <w:bCs/>
+        </w:rPr>
         <w:t xml:space="preserve">Search and </w:t>
       </w:r>
       <w:proofErr w:type="spellStart"/>
       <w:r>
+        <w:rPr>
+          <w:b/>
+          <w:bCs/>
+        </w:rPr>
         <w:t>Replace</w:t>
       </w:r>
       <w:proofErr w:type="spellEnd"/>
@@ -131,7 +139,14 @@
         </w:numPr>
       </w:pPr>
       <w:r>
-        <w:t xml:space="preserve">Type Casting: Beim Type </w:t>
+        <w:rPr>
+          <w:b/>
+          <w:bCs/>
+        </w:rPr>
+        <w:t>Type Casting</w:t>
+      </w:r>
+      <w:r>
+        <w:t xml:space="preserve">: Beim Type </w:t>
       </w:r>
       <w:r>
         <w:t>C</w:t>
@@ -189,16 +204,7 @@
       </w:r>
       <w:proofErr w:type="spellEnd"/>
       <w:r>
-        <w:t xml:space="preserve"> </w:t>
-      </w:r>
-      <w:r>
-        <w:t>möglich [</w:t>
-      </w:r>
-      <w:r>
-        <w:t>2</w:t>
-      </w:r>
-      <w:r>
-        <w:t>]</w:t>
+        <w:t xml:space="preserve"> möglich [2]</w:t>
       </w:r>
       <w:r>
         <w:t>[6]</w:t>
@@ -217,11 +223,22 @@
       </w:pPr>
       <w:proofErr w:type="spellStart"/>
       <w:r>
+        <w:rPr>
+          <w:b/>
+          <w:bCs/>
+        </w:rPr>
         <w:t>Prepared</w:t>
       </w:r>
       <w:proofErr w:type="spellEnd"/>
       <w:r>
-        <w:t xml:space="preserve"> Statements: </w:t>
+        <w:rPr>
+          <w:b/>
+          <w:bCs/>
+        </w:rPr>
+        <w:t xml:space="preserve"> Statements</w:t>
+      </w:r>
+      <w:r>
+        <w:t xml:space="preserve">: </w:t>
       </w:r>
       <w:r>
         <w:t xml:space="preserve">Benutzereingaben sollten getrennt </w:t>
@@ -257,14 +274,26 @@
         </w:numPr>
       </w:pPr>
       <w:r>
+        <w:rPr>
+          <w:b/>
+          <w:bCs/>
+        </w:rPr>
         <w:t>Least-</w:t>
       </w:r>
       <w:proofErr w:type="spellStart"/>
       <w:r>
+        <w:rPr>
+          <w:b/>
+          <w:bCs/>
+        </w:rPr>
         <w:t>Privilige</w:t>
       </w:r>
       <w:proofErr w:type="spellEnd"/>
       <w:r>
+        <w:rPr>
+          <w:b/>
+          <w:bCs/>
+        </w:rPr>
         <w:t>-Prinzip</w:t>
       </w:r>
       <w:r>
@@ -328,7 +357,24 @@
         </w:numPr>
       </w:pPr>
       <w:r>
-        <w:t>Whitelist:</w:t>
+        <w:rPr>
+          <w:b/>
+          <w:bCs/>
+        </w:rPr>
+        <w:t>Whitelist</w:t>
+      </w:r>
+      <w:r>
+        <w:t>/</w:t>
+      </w:r>
+      <w:r>
+        <w:rPr>
+          <w:b/>
+          <w:bCs/>
+        </w:rPr>
+        <w:t>Blacklist</w:t>
+      </w:r>
+      <w:r>
+        <w:t>:</w:t>
       </w:r>
       <w:r>
         <w:t xml:space="preserve"> Ähnlich zur Search and </w:t>
@@ -339,13 +385,31 @@
       </w:r>
       <w:proofErr w:type="spellEnd"/>
       <w:r>
-        <w:t xml:space="preserve"> Methode kann auch eine Whitelist mit zulässigen</w:t>
-      </w:r>
-      <w:r>
-        <w:t xml:space="preserve"> Zeichen erstellt werden, um Angriffe zu verhindern. Bei einer Whitelist werden die Benutzereingaben auf zulässige Zeichen überprüft. Eingaben mit unzulässigen Zeichen </w:t>
-      </w:r>
-      <w:r>
-        <w:t>werden erkannt und im Anschluss nicht ausgeführt.</w:t>
+        <w:t xml:space="preserve"> Methode kann auch eine Whitelist</w:t>
+      </w:r>
+      <w:r>
+        <w:t>/Blacklist</w:t>
+      </w:r>
+      <w:r>
+        <w:t xml:space="preserve"> mit zulässigen</w:t>
+      </w:r>
+      <w:r>
+        <w:t>/unzulässigen</w:t>
+      </w:r>
+      <w:r>
+        <w:t xml:space="preserve"> Zeichen erstellt werden, um Angriffe zu verhindern. Bei einer Whitelist werden die Benutzereingaben auf zulässige Zeichen überprüft. </w:t>
+      </w:r>
+      <w:r>
+        <w:t xml:space="preserve">Nur </w:t>
+      </w:r>
+      <w:r>
+        <w:t xml:space="preserve">Eingaben mit zulässigen Zeichen </w:t>
+      </w:r>
+      <w:r>
+        <w:t>werden erkannt und im Anschluss ausgeführt.</w:t>
+      </w:r>
+      <w:r>
+        <w:t xml:space="preserve"> Das Prinzip der Blacklist funktioniert analog dazu umgekehrt.</w:t>
       </w:r>
     </w:p>
     <w:p>
@@ -357,10 +421,28 @@
         </w:numPr>
       </w:pPr>
       <w:r>
+        <w:rPr>
+          <w:b/>
+          <w:bCs/>
+        </w:rPr>
         <w:t xml:space="preserve">Aktuelle </w:t>
       </w:r>
       <w:r>
-        <w:t xml:space="preserve">Versionen: </w:t>
+        <w:rPr>
+          <w:b/>
+          <w:bCs/>
+        </w:rPr>
+        <w:t>Software-</w:t>
+      </w:r>
+      <w:r>
+        <w:rPr>
+          <w:b/>
+          <w:bCs/>
+        </w:rPr>
+        <w:t>Versionen</w:t>
+      </w:r>
+      <w:r>
+        <w:t xml:space="preserve">: </w:t>
       </w:r>
       <w:r>
         <w:t xml:space="preserve">Beim </w:t>
@@ -412,11 +494,22 @@
       </w:pPr>
       <w:proofErr w:type="spellStart"/>
       <w:r>
+        <w:rPr>
+          <w:b/>
+          <w:bCs/>
+        </w:rPr>
         <w:t>Pentesting</w:t>
       </w:r>
       <w:proofErr w:type="spellEnd"/>
       <w:r>
-        <w:t xml:space="preserve">/Security Audits: </w:t>
+        <w:rPr>
+          <w:b/>
+          <w:bCs/>
+        </w:rPr>
+        <w:t>/Security Audits</w:t>
+      </w:r>
+      <w:r>
+        <w:t xml:space="preserve">: </w:t>
       </w:r>
       <w:r>
         <w:t>Eine weitere Möglichkeit ist das Nutzen von Security Audits</w:t>
@@ -468,7 +561,14 @@
         </w:numPr>
       </w:pPr>
       <w:r>
-        <w:t xml:space="preserve">Libraries/Packages: </w:t>
+        <w:rPr>
+          <w:b/>
+          <w:bCs/>
+        </w:rPr>
+        <w:t>Libraries/Packages</w:t>
+      </w:r>
+      <w:r>
+        <w:t xml:space="preserve">: </w:t>
       </w:r>
       <w:r>
         <w:t xml:space="preserve">Es gibt auch bereits </w:t>
@@ -529,13 +629,120 @@
     </w:p>
     <w:p>
       <w:pPr>
+        <w:pStyle w:val="Listenabsatz"/>
+        <w:numPr>
+          <w:ilvl w:val="0"/>
+          <w:numId w:val="1"/>
+        </w:numPr>
+      </w:pPr>
+      <w:r>
+        <w:rPr>
+          <w:b/>
+          <w:bCs/>
+        </w:rPr>
+        <w:t xml:space="preserve">Secure </w:t>
+      </w:r>
+      <w:proofErr w:type="spellStart"/>
+      <w:r>
+        <w:rPr>
+          <w:b/>
+          <w:bCs/>
+        </w:rPr>
+        <w:t>Deployment</w:t>
+      </w:r>
+      <w:proofErr w:type="spellEnd"/>
+      <w:r>
+        <w:t>:</w:t>
+      </w:r>
+      <w:r>
+        <w:t xml:space="preserve"> Nicht jeder sollte direkten Zugriff auf die Datenbank haben. Nutzer sollten bspw. keinen direkten Zugriff auf die Datenbank haben, sondern nur über den Anwendungsserver. Beim Nutzen von APIs für den Zugriff auf Datenbanken sollte drauf geachtet werden, dass diese ausreichend geschützt sind. Bspw. sollte </w:t>
+      </w:r>
+      <w:r>
+        <w:t>Input im JSON Format nur als Content Type akzeptiert werden um Angriffe über die API zu verhindern. Gerade beim Nutzen von Drittentwickler-APIs sollte beachtet werden, dass diese APIs ausreichen gesichert sind [11].</w:t>
+      </w:r>
+    </w:p>
+    <w:p>
+      <w:pPr>
+        <w:pStyle w:val="Listenabsatz"/>
+        <w:numPr>
+          <w:ilvl w:val="0"/>
+          <w:numId w:val="1"/>
+        </w:numPr>
+      </w:pPr>
+      <w:r>
+        <w:rPr>
+          <w:b/>
+          <w:bCs/>
+        </w:rPr>
+        <w:lastRenderedPageBreak/>
+        <w:t>Monitoring/</w:t>
+      </w:r>
+      <w:proofErr w:type="spellStart"/>
+      <w:r>
+        <w:rPr>
+          <w:b/>
+          <w:bCs/>
+        </w:rPr>
+        <w:t>Attack</w:t>
+      </w:r>
+      <w:proofErr w:type="spellEnd"/>
+      <w:r>
+        <w:rPr>
+          <w:b/>
+          <w:bCs/>
+        </w:rPr>
+        <w:t xml:space="preserve"> </w:t>
+      </w:r>
+      <w:proofErr w:type="spellStart"/>
+      <w:r>
+        <w:rPr>
+          <w:b/>
+          <w:bCs/>
+        </w:rPr>
+        <w:t>Detection</w:t>
+      </w:r>
+      <w:proofErr w:type="spellEnd"/>
+      <w:r>
+        <w:t>:</w:t>
+      </w:r>
+      <w:r>
+        <w:t xml:space="preserve"> </w:t>
+      </w:r>
+      <w:r>
+        <w:t xml:space="preserve">Nach dem </w:t>
+      </w:r>
+      <w:proofErr w:type="spellStart"/>
+      <w:r>
+        <w:t>Deployment</w:t>
+      </w:r>
+      <w:proofErr w:type="spellEnd"/>
+      <w:r>
+        <w:t xml:space="preserve"> der Anwendung kann man weiterhin die Aktivitäten beobachten, um Angriffe auf die Datenbank zu erkennen. Eine Möglichkeit sind Web </w:t>
+      </w:r>
+      <w:proofErr w:type="spellStart"/>
+      <w:r>
+        <w:t>Application</w:t>
+      </w:r>
+      <w:proofErr w:type="spellEnd"/>
+      <w:r>
+        <w:t xml:space="preserve"> Firewalls (WAF), welche den Datenfluss über </w:t>
+      </w:r>
+      <w:r>
+        <w:t>HTTP-Anfragen</w:t>
+      </w:r>
+      <w:r>
+        <w:t xml:space="preserve"> beobachten und Angriffe erkennen können. </w:t>
+      </w:r>
+      <w:r>
+        <w:t>Eine weitere Möglichkeit ist die Aktivität der Datenbank zu beobachten. Dafür gibt es direkte Möglichkeiten wie den MongoDB Cloud Manager für MongoDB [12]. Außerdem gibt es für viele weitere Monitoring Angebote von Drittanbietern seine Dantebank zu beobachten [11][13]. Durch das beobachten der Anfragen auf die Datenbank können dann ungewöhnliche oder bösartige Anfragen erkannt werden.</w:t>
+      </w:r>
+    </w:p>
+    <w:p>
+      <w:pPr>
         <w:pStyle w:val="berschrift2"/>
       </w:pPr>
       <w:r>
-        <w:t>Leitfaden (Umsetzung anhand der Implementierung</w:t>
-      </w:r>
-      <w:r>
-        <w:t xml:space="preserve"> als Beispiel)</w:t>
+        <w:t>Beispiele für MongoDB auf PHP-Server</w:t>
       </w:r>
     </w:p>
     <w:p>
@@ -546,11 +753,13 @@
           <w:numId w:val="2"/>
         </w:numPr>
       </w:pPr>
-      <w:r>
-        <w:t xml:space="preserve">Zuerst wird die </w:t>
-      </w:r>
-      <w:r>
-        <w:t>unsichere Version gezeigt.</w:t>
+      <w:proofErr w:type="spellStart"/>
+      <w:r>
+        <w:t>LogIn</w:t>
+      </w:r>
+      <w:proofErr w:type="spellEnd"/>
+      <w:r>
+        <w:t xml:space="preserve"> Website ohne jegliche Schutzvorkehrungen</w:t>
       </w:r>
     </w:p>
     <w:p>
@@ -562,18 +771,7 @@
         </w:numPr>
       </w:pPr>
       <w:r>
-        <w:t>Nutzer können dann im zweiten Schritt einzelne Methoden sehen. (Beispiel: Type Casting</w:t>
-      </w:r>
-      <w:r>
-        <w:t xml:space="preserve">, S </w:t>
-      </w:r>
-      <w:proofErr w:type="spellStart"/>
-      <w:r>
-        <w:t>earch</w:t>
-      </w:r>
-      <w:proofErr w:type="spellEnd"/>
-      <w:r>
-        <w:t xml:space="preserve"> and </w:t>
+        <w:t xml:space="preserve">Login Website mit Funktion die Search and </w:t>
       </w:r>
       <w:proofErr w:type="spellStart"/>
       <w:r>
@@ -581,7 +779,7 @@
       </w:r>
       <w:proofErr w:type="spellEnd"/>
       <w:r>
-        <w:t>)</w:t>
+        <w:t xml:space="preserve"> (Methode 1)</w:t>
       </w:r>
     </w:p>
     <w:p>
@@ -593,34 +791,16 @@
         </w:numPr>
       </w:pPr>
       <w:r>
-        <w:t xml:space="preserve">Paketbeispiele für MongoDB: z.B. </w:t>
-      </w:r>
-      <w:proofErr w:type="spellStart"/>
-      <w:r>
-        <w:t>Mongoose</w:t>
-      </w:r>
-      <w:proofErr w:type="spellEnd"/>
-      <w:r>
-        <w:t xml:space="preserve"> [8]</w:t>
-      </w:r>
-      <w:r>
-        <w:t>, mongo-</w:t>
-      </w:r>
-      <w:proofErr w:type="spellStart"/>
-      <w:r>
-        <w:t>sanitize</w:t>
-      </w:r>
-      <w:proofErr w:type="spellEnd"/>
-      <w:r>
-        <w:t xml:space="preserve"> [7]</w:t>
-      </w:r>
-    </w:p>
-    <w:p>
-      <w:pPr>
-        <w:pStyle w:val="berschrift2"/>
-      </w:pPr>
-      <w:r>
-        <w:t>Beispiele für MongoDB auf PHP-Server</w:t>
+        <w:t xml:space="preserve">Login Website mit Funktion die Type Casting umsetzt </w:t>
+      </w:r>
+      <w:r>
+        <w:t xml:space="preserve">(Methode </w:t>
+      </w:r>
+      <w:r>
+        <w:t>2</w:t>
+      </w:r>
+      <w:r>
+        <w:t>)</w:t>
       </w:r>
     </w:p>
     <w:p>
@@ -628,30 +808,30 @@
         <w:pStyle w:val="Listenabsatz"/>
         <w:numPr>
           <w:ilvl w:val="0"/>
-          <w:numId w:val="3"/>
+          <w:numId w:val="2"/>
         </w:numPr>
       </w:pPr>
-      <w:proofErr w:type="spellStart"/>
-      <w:r>
-        <w:t>Pentesting</w:t>
-      </w:r>
-      <w:proofErr w:type="spellEnd"/>
-      <w:r>
-        <w:t xml:space="preserve"> &amp; Security Audits (</w:t>
-      </w:r>
-      <w:proofErr w:type="spellStart"/>
-      <w:r>
-        <w:t>Mongoaudit</w:t>
-      </w:r>
-      <w:proofErr w:type="spellEnd"/>
-      <w:r>
-        <w:t>)</w:t>
-      </w:r>
-      <w:r>
-        <w:t xml:space="preserve"> [5]</w:t>
-      </w:r>
-      <w:r>
-        <w:t>[10]</w:t>
+      <w:r>
+        <w:t xml:space="preserve">Paketbeispiele für MongoDB: z.B. </w:t>
+      </w:r>
+      <w:proofErr w:type="spellStart"/>
+      <w:r>
+        <w:t>Mongoose</w:t>
+      </w:r>
+      <w:proofErr w:type="spellEnd"/>
+      <w:r>
+        <w:t xml:space="preserve"> [8]</w:t>
+      </w:r>
+      <w:r>
+        <w:t>, mongo-</w:t>
+      </w:r>
+      <w:proofErr w:type="spellStart"/>
+      <w:r>
+        <w:t>sanitize</w:t>
+      </w:r>
+      <w:proofErr w:type="spellEnd"/>
+      <w:r>
+        <w:t xml:space="preserve"> [7]</w:t>
       </w:r>
     </w:p>
     <w:p>
@@ -659,20 +839,27 @@
         <w:pStyle w:val="Listenabsatz"/>
         <w:numPr>
           <w:ilvl w:val="0"/>
-          <w:numId w:val="3"/>
+          <w:numId w:val="2"/>
         </w:numPr>
       </w:pPr>
-      <w:r>
-        <w:lastRenderedPageBreak/>
-        <w:t>Pakete für die Umsetzung der Methoden (</w:t>
-      </w:r>
-      <w:proofErr w:type="spellStart"/>
-      <w:r>
-        <w:t>Mongoose</w:t>
-      </w:r>
-      <w:proofErr w:type="spellEnd"/>
-      <w:r>
-        <w:t>, etc.)</w:t>
+      <w:proofErr w:type="spellStart"/>
+      <w:r>
+        <w:t>Pentesting</w:t>
+      </w:r>
+      <w:proofErr w:type="spellEnd"/>
+      <w:r>
+        <w:t xml:space="preserve"> &amp; Security Audits </w:t>
+      </w:r>
+      <w:r>
+        <w:t xml:space="preserve">Beispiel mit Umsetzung von </w:t>
+      </w:r>
+      <w:proofErr w:type="spellStart"/>
+      <w:r>
+        <w:t>Mongoaudit</w:t>
+      </w:r>
+      <w:proofErr w:type="spellEnd"/>
+      <w:r>
+        <w:t xml:space="preserve"> [5][10]</w:t>
       </w:r>
     </w:p>
     <w:p>
@@ -685,10 +872,7 @@
     </w:p>
     <w:p>
       <w:r>
-        <w:t xml:space="preserve">[1] </w:t>
-      </w:r>
-      <w:r>
-        <w:t xml:space="preserve">Search and </w:t>
+        <w:t xml:space="preserve">[1] Search and </w:t>
       </w:r>
       <w:proofErr w:type="spellStart"/>
       <w:r>
@@ -703,19 +887,7 @@
           <w:rPr>
             <w:rStyle w:val="Hyperlink"/>
           </w:rPr>
-          <w:t>https://www.php.net/manual/en/functio</w:t>
-        </w:r>
-        <w:r>
-          <w:rPr>
-            <w:rStyle w:val="Hyperlink"/>
-          </w:rPr>
-          <w:t>n</w:t>
-        </w:r>
-        <w:r>
-          <w:rPr>
-            <w:rStyle w:val="Hyperlink"/>
-          </w:rPr>
-          <w:t>.preg-replace.php</w:t>
+          <w:t>https://www.php.net/manual/en/function.preg-replace.php</w:t>
         </w:r>
       </w:hyperlink>
       <w:r>
@@ -724,10 +896,7 @@
     </w:p>
     <w:p>
       <w:r>
-        <w:t xml:space="preserve">[2] </w:t>
-      </w:r>
-      <w:r>
-        <w:t xml:space="preserve">Type Casting in PHP: </w:t>
+        <w:t xml:space="preserve">[2] Type Casting in PHP: </w:t>
       </w:r>
       <w:hyperlink r:id="rId6" w:history="1">
         <w:r>
@@ -849,7 +1018,19 @@
           <w:rPr>
             <w:rStyle w:val="Hyperlink"/>
           </w:rPr>
-          <w:t>https://www.npmjs.com/package/mongo-sanitize</w:t>
+          <w:t>https://www.npm</w:t>
+        </w:r>
+        <w:r>
+          <w:rPr>
+            <w:rStyle w:val="Hyperlink"/>
+          </w:rPr>
+          <w:t>j</w:t>
+        </w:r>
+        <w:r>
+          <w:rPr>
+            <w:rStyle w:val="Hyperlink"/>
+          </w:rPr>
+          <w:t>s.com/package/mongo-sanitize</w:t>
         </w:r>
       </w:hyperlink>
       <w:r>
@@ -870,7 +1051,19 @@
           <w:rPr>
             <w:rStyle w:val="Hyperlink"/>
           </w:rPr>
-          <w:t>https://mongoosejs.com/</w:t>
+          <w:t>https://mongoose</w:t>
+        </w:r>
+        <w:r>
+          <w:rPr>
+            <w:rStyle w:val="Hyperlink"/>
+          </w:rPr>
+          <w:t>j</w:t>
+        </w:r>
+        <w:r>
+          <w:rPr>
+            <w:rStyle w:val="Hyperlink"/>
+          </w:rPr>
+          <w:t>s.com/</w:t>
         </w:r>
       </w:hyperlink>
     </w:p>
@@ -897,6 +1090,9 @@
         <w:tabs>
           <w:tab w:val="left" w:pos="5640"/>
         </w:tabs>
+        <w:rPr>
+          <w:rStyle w:val="Hyperlink"/>
+        </w:rPr>
       </w:pPr>
       <w:r>
         <w:t xml:space="preserve">[10] </w:t>
@@ -910,6 +1106,163 @@
         </w:r>
       </w:hyperlink>
     </w:p>
+    <w:p>
+      <w:pPr>
+        <w:rPr>
+          <w:rStyle w:val="Hyperlink"/>
+          <w:color w:val="auto"/>
+          <w:u w:val="none"/>
+        </w:rPr>
+      </w:pPr>
+      <w:r>
+        <w:rPr>
+          <w:rStyle w:val="Hyperlink"/>
+          <w:color w:val="auto"/>
+          <w:u w:val="none"/>
+        </w:rPr>
+        <w:t xml:space="preserve">[11] </w:t>
+      </w:r>
+      <w:r>
+        <w:rPr>
+          <w:rStyle w:val="Hyperlink"/>
+          <w:color w:val="auto"/>
+          <w:u w:val="none"/>
+        </w:rPr>
+        <w:t>Ron, Aviv &amp; Shulman-</w:t>
+      </w:r>
+      <w:proofErr w:type="spellStart"/>
+      <w:r>
+        <w:rPr>
+          <w:rStyle w:val="Hyperlink"/>
+          <w:color w:val="auto"/>
+          <w:u w:val="none"/>
+        </w:rPr>
+        <w:t>Peleg</w:t>
+      </w:r>
+      <w:proofErr w:type="spellEnd"/>
+      <w:r>
+        <w:rPr>
+          <w:rStyle w:val="Hyperlink"/>
+          <w:color w:val="auto"/>
+          <w:u w:val="none"/>
+        </w:rPr>
+        <w:t xml:space="preserve">, Alexandra &amp; </w:t>
+      </w:r>
+      <w:proofErr w:type="spellStart"/>
+      <w:r>
+        <w:rPr>
+          <w:rStyle w:val="Hyperlink"/>
+          <w:color w:val="auto"/>
+          <w:u w:val="none"/>
+        </w:rPr>
+        <w:t>Puzanov</w:t>
+      </w:r>
+      <w:proofErr w:type="spellEnd"/>
+      <w:r>
+        <w:rPr>
+          <w:rStyle w:val="Hyperlink"/>
+          <w:color w:val="auto"/>
+          <w:u w:val="none"/>
+        </w:rPr>
+        <w:t xml:space="preserve">, Anton. (2016). Analysis and Mitigation </w:t>
+      </w:r>
+      <w:proofErr w:type="spellStart"/>
+      <w:r>
+        <w:rPr>
+          <w:rStyle w:val="Hyperlink"/>
+          <w:color w:val="auto"/>
+          <w:u w:val="none"/>
+        </w:rPr>
+        <w:t>of</w:t>
+      </w:r>
+      <w:proofErr w:type="spellEnd"/>
+      <w:r>
+        <w:rPr>
+          <w:rStyle w:val="Hyperlink"/>
+          <w:color w:val="auto"/>
+          <w:u w:val="none"/>
+        </w:rPr>
+        <w:t xml:space="preserve"> NoSQL </w:t>
+      </w:r>
+      <w:proofErr w:type="spellStart"/>
+      <w:r>
+        <w:rPr>
+          <w:rStyle w:val="Hyperlink"/>
+          <w:color w:val="auto"/>
+          <w:u w:val="none"/>
+        </w:rPr>
+        <w:t>Injections</w:t>
+      </w:r>
+      <w:proofErr w:type="spellEnd"/>
+      <w:r>
+        <w:rPr>
+          <w:rStyle w:val="Hyperlink"/>
+          <w:color w:val="auto"/>
+          <w:u w:val="none"/>
+        </w:rPr>
+        <w:t>. IEEE Security &amp; Privacy. 14. 30-39. 10.1109/MSP.2016.36.</w:t>
+      </w:r>
+    </w:p>
+    <w:p>
+      <w:pPr>
+        <w:rPr>
+          <w:rStyle w:val="Hyperlink"/>
+          <w:color w:val="auto"/>
+          <w:u w:val="none"/>
+        </w:rPr>
+      </w:pPr>
+      <w:r>
+        <w:rPr>
+          <w:rStyle w:val="Hyperlink"/>
+          <w:color w:val="auto"/>
+          <w:u w:val="none"/>
+        </w:rPr>
+        <w:t xml:space="preserve">[12] </w:t>
+      </w:r>
+      <w:hyperlink r:id="rId15" w:history="1">
+        <w:r>
+          <w:rPr>
+            <w:rStyle w:val="Hyperlink"/>
+          </w:rPr>
+          <w:t>https://www.mongodb.com/docs/manual/administration/monitoring/</w:t>
+        </w:r>
+      </w:hyperlink>
+    </w:p>
+    <w:p>
+      <w:pPr>
+        <w:rPr>
+          <w:rStyle w:val="Hyperlink"/>
+          <w:color w:val="auto"/>
+          <w:u w:val="none"/>
+        </w:rPr>
+      </w:pPr>
+      <w:r>
+        <w:rPr>
+          <w:rStyle w:val="Hyperlink"/>
+          <w:color w:val="auto"/>
+          <w:u w:val="none"/>
+        </w:rPr>
+        <w:t xml:space="preserve">[13] </w:t>
+      </w:r>
+      <w:hyperlink r:id="rId16" w:history="1">
+        <w:r>
+          <w:rPr>
+            <w:rStyle w:val="Hyperlink"/>
+          </w:rPr>
+          <w:t>https://sematext.com/blog/mongodb-monitoring-tools/</w:t>
+        </w:r>
+      </w:hyperlink>
+    </w:p>
+    <w:p>
+      <w:pPr>
+        <w:rPr>
+          <w:rStyle w:val="Hyperlink"/>
+          <w:color w:val="auto"/>
+          <w:u w:val="none"/>
+        </w:rPr>
+      </w:pPr>
+    </w:p>
+    <w:p/>
     <w:p>
       <w:pPr>
         <w:tabs>

</xml_diff>